<commit_message>
actividad de historias de usuario -Ademar
</commit_message>
<xml_diff>
--- a/Proyecto-3S2/Sprint1/Sprint1-C3S2.docx
+++ b/Proyecto-3S2/Sprint1/Sprint1-C3S2.docx
@@ -94,7 +94,21 @@
           <w:rFonts w:ascii="Times New Roman" w:eastAsia="Times New Roman" w:hAnsi="Times New Roman" w:cs="Times New Roman"/>
           <w:lang w:val="es-PE"/>
         </w:rPr>
-        <w:t xml:space="preserve"> de usuarios y criterios de aceptación) del software de destino que permite a un jugador humano jugar un juego SOS simple o general contra un oponente humano. Estos requisitos estarán completamente implementados al final del sprint 3. Las características mínimas incluyen elegir el tamaño del tablero, elegir el modo de juego (simple o general), comenzar un nuevo juego, hacer un movimiento (en un juego simple o general), determinar si un juego simple o general ha terminado. </w:t>
+        <w:t xml:space="preserve"> de usuarios y criterios de aceptación) del software de destino que permite a un jugador humano jugar un juego SOS simple o general contra un oponente humano. Estos requisitos </w:t>
+      </w:r>
+      <w:r>
+        <w:rPr>
+          <w:rFonts w:ascii="Times New Roman" w:eastAsia="Times New Roman" w:hAnsi="Times New Roman" w:cs="Times New Roman"/>
+          <w:lang w:val="es-PE"/>
+        </w:rPr>
+        <w:t>estarán completamente implementados al final del sprint 3. Las características mínimas incluyen elegir el tamaño del tablero, elegir el modo de juego (simple o general), comenzar un nuevo juego, hacer un movimiento (en un juego simple o general), determina</w:t>
+      </w:r>
+      <w:r>
+        <w:rPr>
+          <w:rFonts w:ascii="Times New Roman" w:eastAsia="Times New Roman" w:hAnsi="Times New Roman" w:cs="Times New Roman"/>
+          <w:lang w:val="es-PE"/>
+        </w:rPr>
+        <w:t xml:space="preserve">r si un juego simple o general ha terminado. </w:t>
       </w:r>
       <w:r>
         <w:rPr>
@@ -752,7 +766,14 @@
                                       <w:color w:val="000000"/>
                                       <w:sz w:val="22"/>
                                     </w:rPr>
-                                    <w:t>New Game</w:t>
+                                    <w:t xml:space="preserve">New </w:t>
+                                  </w:r>
+                                  <w:r>
+                                    <w:rPr>
+                                      <w:color w:val="000000"/>
+                                      <w:sz w:val="22"/>
+                                    </w:rPr>
+                                    <w:t>Game</w:t>
                                   </w:r>
                                 </w:p>
                               </w:txbxContent>
@@ -782,7 +803,14 @@
                                 <w:color w:val="000000"/>
                                 <w:sz w:val="22"/>
                               </w:rPr>
-                              <w:t>New Game</w:t>
+                              <w:t xml:space="preserve">New </w:t>
+                            </w:r>
+                            <w:r>
+                              <w:rPr>
+                                <w:color w:val="000000"/>
+                                <w:sz w:val="22"/>
+                              </w:rPr>
+                              <w:t>Game</w:t>
                             </w:r>
                           </w:p>
                         </w:txbxContent>
@@ -963,7 +991,15 @@
           <w:b/>
           <w:lang w:val="es-PE"/>
         </w:rPr>
-        <w:t xml:space="preserve"> de historia de usuario</w:t>
+        <w:t xml:space="preserve"> de </w:t>
+      </w:r>
+      <w:r>
+        <w:rPr>
+          <w:rFonts w:ascii="Times New Roman" w:eastAsia="Times New Roman" w:hAnsi="Times New Roman" w:cs="Times New Roman"/>
+          <w:b/>
+          <w:lang w:val="es-PE"/>
+        </w:rPr>
+        <w:t>historia de usuario</w:t>
       </w:r>
       <w:r>
         <w:rPr>
@@ -1742,7 +1778,16 @@
                 <w:szCs w:val="21"/>
                 <w:lang w:val="es-PE"/>
               </w:rPr>
-              <w:t>Hacer un movimiento en un juego simple</w:t>
+              <w:t xml:space="preserve">Hacer un </w:t>
+            </w:r>
+            <w:r>
+              <w:rPr>
+                <w:rFonts w:ascii="Times New Roman" w:eastAsia="Times New Roman" w:hAnsi="Times New Roman" w:cs="Times New Roman"/>
+                <w:sz w:val="21"/>
+                <w:szCs w:val="21"/>
+                <w:lang w:val="es-PE"/>
+              </w:rPr>
+              <w:t>movimiento en un juego simple</w:t>
             </w:r>
           </w:p>
         </w:tc>
@@ -2726,216 +2771,6 @@
       </w:tr>
       <w:tr>
         <w:trPr>
-          <w:trHeight w:val="1005"/>
-        </w:trPr>
-        <w:tc>
-          <w:tcPr>
-            <w:tcW w:w="1702" w:type="dxa"/>
-          </w:tcPr>
-          <w:p>
-            <w:pPr>
-              <w:rPr>
-                <w:rFonts w:ascii="Times New Roman" w:eastAsia="Times New Roman" w:hAnsi="Times New Roman" w:cs="Times New Roman"/>
-                <w:sz w:val="21"/>
-                <w:szCs w:val="21"/>
-                <w:lang w:val="es-PE"/>
-              </w:rPr>
-            </w:pPr>
-            <w:r>
-              <w:rPr>
-                <w:rFonts w:ascii="Times New Roman" w:eastAsia="Times New Roman" w:hAnsi="Times New Roman" w:cs="Times New Roman"/>
-                <w:sz w:val="21"/>
-                <w:szCs w:val="21"/>
-                <w:lang w:val="es-PE"/>
-              </w:rPr>
-              <w:t xml:space="preserve">1. </w:t>
-            </w:r>
-            <w:r>
-              <w:rPr>
-                <w:rFonts w:ascii="Times New Roman" w:eastAsia="Times New Roman" w:hAnsi="Times New Roman" w:cs="Times New Roman"/>
-                <w:sz w:val="21"/>
-                <w:szCs w:val="21"/>
-                <w:lang w:val="es-PE"/>
-              </w:rPr>
-              <w:t>Escoge un</w:t>
-            </w:r>
-            <w:r>
-              <w:rPr>
-                <w:rFonts w:ascii="Times New Roman" w:eastAsia="Times New Roman" w:hAnsi="Times New Roman" w:cs="Times New Roman"/>
-                <w:sz w:val="21"/>
-                <w:szCs w:val="21"/>
-                <w:lang w:val="es-PE"/>
-              </w:rPr>
-              <w:t xml:space="preserve"> tamaño de tablero</w:t>
-            </w:r>
-          </w:p>
-        </w:tc>
-        <w:tc>
-          <w:tcPr>
-            <w:tcW w:w="978" w:type="dxa"/>
-          </w:tcPr>
-          <w:p>
-            <w:pPr>
-              <w:rPr>
-                <w:rFonts w:ascii="Times New Roman" w:eastAsia="Times New Roman" w:hAnsi="Times New Roman" w:cs="Times New Roman"/>
-                <w:sz w:val="21"/>
-                <w:szCs w:val="21"/>
-              </w:rPr>
-            </w:pPr>
-            <w:r>
-              <w:rPr>
-                <w:rFonts w:ascii="Times New Roman" w:eastAsia="Times New Roman" w:hAnsi="Times New Roman" w:cs="Times New Roman"/>
-                <w:sz w:val="21"/>
-                <w:szCs w:val="21"/>
-              </w:rPr>
-              <w:t>1.1</w:t>
-            </w:r>
-          </w:p>
-        </w:tc>
-        <w:tc>
-          <w:tcPr>
-            <w:tcW w:w="5590" w:type="dxa"/>
-          </w:tcPr>
-          <w:p>
-            <w:pPr>
-              <w:rPr>
-                <w:rFonts w:ascii="Times New Roman" w:eastAsia="Times New Roman" w:hAnsi="Times New Roman" w:cs="Times New Roman"/>
-                <w:sz w:val="21"/>
-                <w:szCs w:val="21"/>
-                <w:lang w:val="es-PE"/>
-              </w:rPr>
-            </w:pPr>
-            <w:r>
-              <w:rPr>
-                <w:rFonts w:ascii="Times New Roman" w:eastAsia="Times New Roman" w:hAnsi="Times New Roman" w:cs="Times New Roman"/>
-                <w:sz w:val="21"/>
-                <w:szCs w:val="21"/>
-                <w:lang w:val="es-PE"/>
-              </w:rPr>
-              <w:t>AC 1.1 &lt;</w:t>
-            </w:r>
-            <w:r>
-              <w:rPr>
-                <w:rFonts w:ascii="Times New Roman" w:eastAsia="Times New Roman" w:hAnsi="Times New Roman" w:cs="Times New Roman"/>
-                <w:sz w:val="21"/>
-                <w:szCs w:val="21"/>
-                <w:lang w:val="es-PE"/>
-              </w:rPr>
-              <w:t>Tamaño es número entero</w:t>
-            </w:r>
-            <w:r>
-              <w:rPr>
-                <w:rFonts w:ascii="Times New Roman" w:eastAsia="Times New Roman" w:hAnsi="Times New Roman" w:cs="Times New Roman"/>
-                <w:sz w:val="21"/>
-                <w:szCs w:val="21"/>
-                <w:lang w:val="es-PE"/>
-              </w:rPr>
-              <w:t>&gt;</w:t>
-            </w:r>
-          </w:p>
-          <w:p>
-            <w:pPr>
-              <w:rPr>
-                <w:rFonts w:ascii="Times New Roman" w:eastAsia="Times New Roman" w:hAnsi="Times New Roman" w:cs="Times New Roman"/>
-                <w:sz w:val="21"/>
-                <w:szCs w:val="21"/>
-                <w:lang w:val="es-PE"/>
-              </w:rPr>
-            </w:pPr>
-            <w:r>
-              <w:rPr>
-                <w:rFonts w:ascii="Times New Roman" w:eastAsia="Times New Roman" w:hAnsi="Times New Roman" w:cs="Times New Roman"/>
-                <w:sz w:val="21"/>
-                <w:szCs w:val="21"/>
-                <w:lang w:val="es-PE"/>
-              </w:rPr>
-              <w:t>Dado un n</w:t>
-            </w:r>
-            <w:r>
-              <w:rPr>
-                <w:rFonts w:ascii="Times New Roman" w:eastAsia="Times New Roman" w:hAnsi="Times New Roman" w:cs="Times New Roman"/>
-                <w:sz w:val="21"/>
-                <w:szCs w:val="21"/>
-                <w:lang w:val="es-PE"/>
-              </w:rPr>
-              <w:t>úmero n</w:t>
-            </w:r>
-          </w:p>
-          <w:p>
-            <w:pPr>
-              <w:rPr>
-                <w:rFonts w:ascii="Times New Roman" w:eastAsia="Times New Roman" w:hAnsi="Times New Roman" w:cs="Times New Roman"/>
-                <w:sz w:val="21"/>
-                <w:szCs w:val="21"/>
-                <w:lang w:val="es-PE"/>
-              </w:rPr>
-            </w:pPr>
-            <w:r>
-              <w:rPr>
-                <w:rFonts w:ascii="Times New Roman" w:eastAsia="Times New Roman" w:hAnsi="Times New Roman" w:cs="Times New Roman"/>
-                <w:sz w:val="21"/>
-                <w:szCs w:val="21"/>
-                <w:lang w:val="es-PE"/>
-              </w:rPr>
-              <w:t>Cuando el jugador lo ingrese</w:t>
-            </w:r>
-          </w:p>
-          <w:p>
-            <w:pPr>
-              <w:rPr>
-                <w:rFonts w:ascii="Times New Roman" w:eastAsia="Times New Roman" w:hAnsi="Times New Roman" w:cs="Times New Roman"/>
-                <w:sz w:val="21"/>
-                <w:szCs w:val="21"/>
-                <w:lang w:val="es-PE"/>
-              </w:rPr>
-            </w:pPr>
-            <w:r>
-              <w:rPr>
-                <w:rFonts w:ascii="Times New Roman" w:eastAsia="Times New Roman" w:hAnsi="Times New Roman" w:cs="Times New Roman"/>
-                <w:sz w:val="21"/>
-                <w:szCs w:val="21"/>
-                <w:lang w:val="es-PE"/>
-              </w:rPr>
-              <w:t xml:space="preserve">Entonces se </w:t>
-            </w:r>
-            <w:r>
-              <w:rPr>
-                <w:rFonts w:ascii="Times New Roman" w:eastAsia="Times New Roman" w:hAnsi="Times New Roman" w:cs="Times New Roman"/>
-                <w:sz w:val="21"/>
-                <w:szCs w:val="21"/>
-                <w:lang w:val="es-PE"/>
-              </w:rPr>
-              <w:t xml:space="preserve">valida que </w:t>
-            </w:r>
-            <w:r>
-              <w:rPr>
-                <w:rFonts w:ascii="Times New Roman" w:eastAsia="Times New Roman" w:hAnsi="Times New Roman" w:cs="Times New Roman"/>
-                <w:sz w:val="21"/>
-                <w:szCs w:val="21"/>
-                <w:lang w:val="es-PE"/>
-              </w:rPr>
-              <w:t>sea un número entero</w:t>
-            </w:r>
-          </w:p>
-        </w:tc>
-        <w:tc>
-          <w:tcPr>
-            <w:tcW w:w="2033" w:type="dxa"/>
-          </w:tcPr>
-          <w:p>
-            <w:pPr>
-              <w:rPr>
-                <w:rFonts w:ascii="Times New Roman" w:eastAsia="Times New Roman" w:hAnsi="Times New Roman" w:cs="Times New Roman"/>
-                <w:sz w:val="21"/>
-                <w:szCs w:val="21"/>
-                <w:lang w:val="es-PE"/>
-              </w:rPr>
-            </w:pPr>
-          </w:p>
-        </w:tc>
-      </w:tr>
-      <w:tr>
-        <w:trPr>
           <w:trHeight w:val="1014"/>
         </w:trPr>
         <w:tc>
@@ -2967,16 +2802,7 @@
                 <w:szCs w:val="21"/>
                 <w:lang w:val="es-PE"/>
               </w:rPr>
-              <w:t xml:space="preserve">. </w:t>
-            </w:r>
-            <w:r>
-              <w:rPr>
-                <w:rFonts w:ascii="Times New Roman" w:eastAsia="Times New Roman" w:hAnsi="Times New Roman" w:cs="Times New Roman"/>
-                <w:sz w:val="21"/>
-                <w:szCs w:val="21"/>
-                <w:lang w:val="es-PE"/>
-              </w:rPr>
-              <w:t xml:space="preserve">Un juego simple </w:t>
+              <w:t xml:space="preserve">. Un juego simple </w:t>
             </w:r>
             <w:r>
               <w:rPr>
@@ -3016,6 +2842,39 @@
                 <w:sz w:val="21"/>
                 <w:szCs w:val="21"/>
               </w:rPr>
+              <w:t>5.1</w:t>
+            </w:r>
+          </w:p>
+        </w:tc>
+        <w:tc>
+          <w:tcPr>
+            <w:tcW w:w="5590" w:type="dxa"/>
+          </w:tcPr>
+          <w:p>
+            <w:pPr>
+              <w:rPr>
+                <w:rFonts w:ascii="Times New Roman" w:eastAsia="Times New Roman" w:hAnsi="Times New Roman" w:cs="Times New Roman"/>
+                <w:sz w:val="21"/>
+                <w:szCs w:val="21"/>
+                <w:lang w:val="es-PE"/>
+              </w:rPr>
+            </w:pPr>
+            <w:r>
+              <w:rPr>
+                <w:rFonts w:ascii="Times New Roman" w:eastAsia="Times New Roman" w:hAnsi="Times New Roman" w:cs="Times New Roman"/>
+                <w:sz w:val="21"/>
+                <w:szCs w:val="21"/>
+                <w:lang w:val="es-PE"/>
+              </w:rPr>
+              <w:t xml:space="preserve">AC </w:t>
+            </w:r>
+            <w:r>
+              <w:rPr>
+                <w:rFonts w:ascii="Times New Roman" w:eastAsia="Times New Roman" w:hAnsi="Times New Roman" w:cs="Times New Roman"/>
+                <w:sz w:val="21"/>
+                <w:szCs w:val="21"/>
+                <w:lang w:val="es-PE"/>
+              </w:rPr>
               <w:t>5</w:t>
             </w:r>
             <w:r>
@@ -3023,47 +2882,6 @@
                 <w:rFonts w:ascii="Times New Roman" w:eastAsia="Times New Roman" w:hAnsi="Times New Roman" w:cs="Times New Roman"/>
                 <w:sz w:val="21"/>
                 <w:szCs w:val="21"/>
-              </w:rPr>
-              <w:t>.1</w:t>
-            </w:r>
-          </w:p>
-        </w:tc>
-        <w:tc>
-          <w:tcPr>
-            <w:tcW w:w="5590" w:type="dxa"/>
-          </w:tcPr>
-          <w:p>
-            <w:pPr>
-              <w:rPr>
-                <w:rFonts w:ascii="Times New Roman" w:eastAsia="Times New Roman" w:hAnsi="Times New Roman" w:cs="Times New Roman"/>
-                <w:sz w:val="21"/>
-                <w:szCs w:val="21"/>
-                <w:lang w:val="es-PE"/>
-              </w:rPr>
-            </w:pPr>
-            <w:r>
-              <w:rPr>
-                <w:rFonts w:ascii="Times New Roman" w:eastAsia="Times New Roman" w:hAnsi="Times New Roman" w:cs="Times New Roman"/>
-                <w:sz w:val="21"/>
-                <w:szCs w:val="21"/>
-                <w:lang w:val="es-PE"/>
-              </w:rPr>
-              <w:t xml:space="preserve">AC </w:t>
-            </w:r>
-            <w:r>
-              <w:rPr>
-                <w:rFonts w:ascii="Times New Roman" w:eastAsia="Times New Roman" w:hAnsi="Times New Roman" w:cs="Times New Roman"/>
-                <w:sz w:val="21"/>
-                <w:szCs w:val="21"/>
-                <w:lang w:val="es-PE"/>
-              </w:rPr>
-              <w:t>5</w:t>
-            </w:r>
-            <w:r>
-              <w:rPr>
-                <w:rFonts w:ascii="Times New Roman" w:eastAsia="Times New Roman" w:hAnsi="Times New Roman" w:cs="Times New Roman"/>
-                <w:sz w:val="21"/>
-                <w:szCs w:val="21"/>
                 <w:lang w:val="es-PE"/>
               </w:rPr>
               <w:t>.1 &lt;</w:t>
@@ -3203,6 +3021,15 @@
                 <w:lang w:val="es-PE"/>
               </w:rPr>
             </w:pPr>
+            <w:r>
+              <w:rPr>
+                <w:rFonts w:ascii="Times New Roman" w:eastAsia="Times New Roman" w:hAnsi="Times New Roman" w:cs="Times New Roman"/>
+                <w:sz w:val="21"/>
+                <w:szCs w:val="21"/>
+                <w:lang w:val="es-PE"/>
+              </w:rPr>
+              <w:t>Por hacer</w:t>
+            </w:r>
           </w:p>
         </w:tc>
       </w:tr>
@@ -3370,17 +3197,25 @@
         <w:tc>
           <w:tcPr>
             <w:tcW w:w="2033" w:type="dxa"/>
-            <w:vMerge w:val="restart"/>
-          </w:tcPr>
-          <w:p>
-            <w:pPr>
-              <w:rPr>
-                <w:rFonts w:ascii="Times New Roman" w:eastAsia="Times New Roman" w:hAnsi="Times New Roman" w:cs="Times New Roman"/>
-                <w:sz w:val="21"/>
-                <w:szCs w:val="21"/>
-                <w:lang w:val="es-PE"/>
-              </w:rPr>
-            </w:pPr>
+          </w:tcPr>
+          <w:p>
+            <w:pPr>
+              <w:rPr>
+                <w:rFonts w:ascii="Times New Roman" w:eastAsia="Times New Roman" w:hAnsi="Times New Roman" w:cs="Times New Roman"/>
+                <w:sz w:val="21"/>
+                <w:szCs w:val="21"/>
+                <w:lang w:val="es-PE"/>
+              </w:rPr>
+            </w:pPr>
+            <w:r>
+              <w:rPr>
+                <w:rFonts w:ascii="Times New Roman" w:eastAsia="Times New Roman" w:hAnsi="Times New Roman" w:cs="Times New Roman"/>
+                <w:sz w:val="21"/>
+                <w:szCs w:val="21"/>
+                <w:lang w:val="es-PE"/>
+              </w:rPr>
+              <w:t>Por hacer</w:t>
+            </w:r>
           </w:p>
         </w:tc>
       </w:tr>
@@ -3521,16 +3356,7 @@
                 <w:szCs w:val="21"/>
                 <w:lang w:val="es-PE"/>
               </w:rPr>
-              <w:t xml:space="preserve">Dado un juego </w:t>
-            </w:r>
-            <w:r>
-              <w:rPr>
-                <w:rFonts w:ascii="Times New Roman" w:eastAsia="Times New Roman" w:hAnsi="Times New Roman" w:cs="Times New Roman"/>
-                <w:sz w:val="21"/>
-                <w:szCs w:val="21"/>
-                <w:lang w:val="es-PE"/>
-              </w:rPr>
-              <w:t>general</w:t>
+              <w:t>Dado un juego general</w:t>
             </w:r>
             <w:r>
               <w:rPr>
@@ -3593,17 +3419,25 @@
         <w:tc>
           <w:tcPr>
             <w:tcW w:w="2033" w:type="dxa"/>
-            <w:vMerge/>
-          </w:tcPr>
-          <w:p>
-            <w:pPr>
-              <w:rPr>
-                <w:rFonts w:ascii="Times New Roman" w:eastAsia="Times New Roman" w:hAnsi="Times New Roman" w:cs="Times New Roman"/>
-                <w:sz w:val="21"/>
-                <w:szCs w:val="21"/>
-                <w:lang w:val="es-PE"/>
-              </w:rPr>
-            </w:pPr>
+          </w:tcPr>
+          <w:p>
+            <w:pPr>
+              <w:rPr>
+                <w:rFonts w:ascii="Times New Roman" w:eastAsia="Times New Roman" w:hAnsi="Times New Roman" w:cs="Times New Roman"/>
+                <w:sz w:val="21"/>
+                <w:szCs w:val="21"/>
+                <w:lang w:val="es-PE"/>
+              </w:rPr>
+            </w:pPr>
+            <w:r>
+              <w:rPr>
+                <w:rFonts w:ascii="Times New Roman" w:eastAsia="Times New Roman" w:hAnsi="Times New Roman" w:cs="Times New Roman"/>
+                <w:sz w:val="21"/>
+                <w:szCs w:val="21"/>
+                <w:lang w:val="es-PE"/>
+              </w:rPr>
+              <w:t>Por hacer</w:t>
+            </w:r>
           </w:p>
         </w:tc>
       </w:tr>

</xml_diff>